<commit_message>
Update Daniel test-100.docx file
</commit_message>
<xml_diff>
--- a/Daniel/test-100.docx
+++ b/Daniel/test-100.docx
@@ -13,6 +13,12 @@
           <w:rFonts w:hint="eastAsia"/>
         </w:rPr>
         <w:t>1234567</w:t>
+      </w:r>
+      <w:r>
+        <w:rPr>
+          <w:rFonts w:hint="eastAsia"/>
+        </w:rPr>
+        <w:t>9010108493</w:t>
       </w:r>
     </w:p>
     <w:sectPr>

</xml_diff>